<commit_message>
tesis epoch y trial
</commit_message>
<xml_diff>
--- a/tesis/tesis/tesis.docx
+++ b/tesis/tesis/tesis.docx
@@ -3949,8 +3949,8 @@
           <w:szCs w:val="28"/>
         </w:rPr>
       </w:pPr>
-      <w:bookmarkStart w:id="4" w:name="_Toc444510845"/>
-      <w:bookmarkStart w:id="5" w:name="_Toc158471655"/>
+      <w:bookmarkStart w:id="4" w:name="_Toc158471655"/>
+      <w:bookmarkStart w:id="5" w:name="_Toc444510845"/>
       <w:r>
         <w:rPr>
           <w:szCs w:val="28"/>
@@ -3958,7 +3958,7 @@
         <w:lastRenderedPageBreak/>
         <w:t>Motivación</w:t>
       </w:r>
-      <w:bookmarkEnd w:id="5"/>
+      <w:bookmarkEnd w:id="4"/>
     </w:p>
     <w:p/>
     <w:p>
@@ -3979,7 +3979,7 @@
         </w:rPr>
         <w:t>Objetivos</w:t>
       </w:r>
-      <w:bookmarkEnd w:id="4"/>
+      <w:bookmarkEnd w:id="5"/>
       <w:bookmarkEnd w:id="6"/>
     </w:p>
     <w:p>
@@ -4470,15 +4470,15 @@
           <w:szCs w:val="28"/>
         </w:rPr>
       </w:pPr>
-      <w:bookmarkStart w:id="16" w:name="_Toc114647323"/>
-      <w:bookmarkStart w:id="17" w:name="_Toc158471664"/>
+      <w:bookmarkStart w:id="16" w:name="_Toc158471664"/>
+      <w:bookmarkStart w:id="17" w:name="_Toc114647323"/>
       <w:r>
         <w:rPr>
           <w:szCs w:val="28"/>
         </w:rPr>
         <w:t>Pronóstico de  series de tiempo de tráfico web</w:t>
       </w:r>
-      <w:bookmarkEnd w:id="17"/>
+      <w:bookmarkEnd w:id="16"/>
       <w:r>
         <w:rPr>
           <w:szCs w:val="28"/>
@@ -6970,7 +6970,7 @@
     </w:p>
     <w:p/>
     <w:p/>
-    <w:bookmarkEnd w:id="16"/>
+    <w:bookmarkEnd w:id="17"/>
     <w:p>
       <w:pPr>
         <w:spacing w:after="160" w:line="259" w:lineRule="auto"/>
@@ -7269,9 +7269,9 @@
           <w:noProof/>
         </w:rPr>
         <w:drawing>
-          <wp:inline distT="0" distB="0" distL="0" distR="0" wp14:anchorId="599C93F8" wp14:editId="68452462">
-            <wp:extent cx="3409078" cy="2143891"/>
-            <wp:effectExtent l="0" t="0" r="1270" b="8890"/>
+          <wp:inline distT="0" distB="0" distL="0" distR="0" wp14:anchorId="599C93F8" wp14:editId="2F0261F3">
+            <wp:extent cx="4702175" cy="1907485"/>
+            <wp:effectExtent l="0" t="0" r="3175" b="0"/>
             <wp:docPr id="1" name="Imagen 1"/>
             <wp:cNvGraphicFramePr>
               <a:graphicFrameLocks xmlns:a="http://schemas.openxmlformats.org/drawingml/2006/main" noChangeAspect="1"/>
@@ -7283,20 +7283,27 @@
                     <pic:cNvPr id="1" name=""/>
                     <pic:cNvPicPr/>
                   </pic:nvPicPr>
-                  <pic:blipFill>
+                  <pic:blipFill rotWithShape="1">
                     <a:blip r:embed="rId11"/>
-                    <a:stretch>
-                      <a:fillRect/>
-                    </a:stretch>
+                    <a:srcRect t="35495"/>
+                    <a:stretch/>
                   </pic:blipFill>
-                  <pic:spPr>
+                  <pic:spPr bwMode="auto">
                     <a:xfrm>
                       <a:off x="0" y="0"/>
-                      <a:ext cx="3446324" cy="2167314"/>
+                      <a:ext cx="4777202" cy="1937920"/>
                     </a:xfrm>
                     <a:prstGeom prst="rect">
                       <a:avLst/>
                     </a:prstGeom>
+                    <a:ln>
+                      <a:noFill/>
+                    </a:ln>
+                    <a:extLst>
+                      <a:ext uri="{53640926-AAD7-44D8-BBD7-CCE9431645EC}">
+                        <a14:shadowObscured xmlns:a14="http://schemas.microsoft.com/office/drawing/2010/main"/>
+                      </a:ext>
+                    </a:extLst>
                   </pic:spPr>
                 </pic:pic>
               </a:graphicData>
@@ -7342,11 +7349,7 @@
         <w:t>, además pone a disposición</w:t>
       </w:r>
       <w:r>
-        <w:t xml:space="preserve"> las herramientas para la </w:t>
-      </w:r>
-      <w:r>
-        <w:lastRenderedPageBreak/>
-        <w:t>puesta en servicio de las páginas web y servici</w:t>
+        <w:t> las herramientas para la puesta en servicio de las páginas web y servici</w:t>
       </w:r>
       <w:r>
         <w:t xml:space="preserve">os añadidos. Pero no controla cómo </w:t>
@@ -7382,6 +7385,7 @@
         <w:rPr>
           <w:b/>
         </w:rPr>
+        <w:lastRenderedPageBreak/>
         <w:t>Jefe de departamento</w:t>
       </w:r>
       <w:r>
@@ -9453,9 +9457,45 @@
       <w:proofErr w:type="spellStart"/>
       <w:r>
         <w:lastRenderedPageBreak/>
-        <w:t>Epoch</w:t>
+        <w:t>Hyperparametros</w:t>
       </w:r>
       <w:proofErr w:type="spellEnd"/>
+    </w:p>
+    <w:p/>
+    <w:p>
+      <w:r>
+        <w:t>Son las variables que se utilizaron durante el entrenamiento del modelo</w:t>
+      </w:r>
+      <w:r>
+        <w:t>, como así también pueden definir la topología del modelo</w:t>
+      </w:r>
+      <w:r>
+        <w:t xml:space="preserve">, </w:t>
+      </w:r>
+      <w:r>
+        <w:t>estas variables tienen un impacto en el rendimiento del modelo</w:t>
+      </w:r>
+      <w:r>
+        <w:fldChar w:fldCharType="begin" w:fldLock="1"/>
+      </w:r>
+      <w:r>
+        <w:instrText>ADDIN CSL_CITATION {"citationItems":[{"id":"ITEM-1","itemData":{"URL":"https://www.tensorflow.org/tutorials/keras/keras_tuner","accessed":{"date-parts":[["2024","2","15"]]},"id":"ITEM-1","issued":{"date-parts":[["0"]]},"title":"Introduction to the Keras Tuner","type":"webpage"},"uris":["http://www.mendeley.com/documents/?uuid=58de5e14-e113-4029-8ead-bbe72452d90a"]}],"mendeley":{"formattedCitation":"[31]","plainTextFormattedCitation":"[31]","previouslyFormattedCitation":"[31]"},"properties":{"noteIndex":0},"schema":"https://github.com/citation-style-language/schema/raw/master/csl-citation.json"}</w:instrText>
+      </w:r>
+      <w:r>
+        <w:fldChar w:fldCharType="separate"/>
+      </w:r>
+      <w:r>
+        <w:rPr>
+          <w:noProof/>
+        </w:rPr>
+        <w:t>[31]</w:t>
+      </w:r>
+      <w:r>
+        <w:fldChar w:fldCharType="end"/>
+      </w:r>
+      <w:r>
+        <w:t>.</w:t>
+      </w:r>
     </w:p>
     <w:p/>
     <w:p>
@@ -9467,10 +9507,74 @@
         </w:numPr>
         <w:ind w:left="284"/>
       </w:pPr>
-      <w:r>
-        <w:t>Trial</w:t>
-      </w:r>
-    </w:p>
+      <w:proofErr w:type="spellStart"/>
+      <w:r>
+        <w:t>Epoch</w:t>
+      </w:r>
+      <w:proofErr w:type="spellEnd"/>
+    </w:p>
+    <w:p>
+      <w:r>
+        <w:t xml:space="preserve">Según la documentación oficial de </w:t>
+      </w:r>
+      <w:proofErr w:type="spellStart"/>
+      <w:r>
+        <w:t>keras</w:t>
+      </w:r>
+      <w:proofErr w:type="spellEnd"/>
+      <w:r>
+        <w:t xml:space="preserve"> un </w:t>
+      </w:r>
+      <w:proofErr w:type="spellStart"/>
+      <w:r>
+        <w:t>Epoch</w:t>
+      </w:r>
+      <w:proofErr w:type="spellEnd"/>
+      <w:r>
+        <w:t>, o traducido el español como época, en este documento de ahora en más se le llamará época, es cuando se pasa por todo el conjunto de datos</w:t>
+      </w:r>
+      <w:r>
+        <w:fldChar w:fldCharType="begin" w:fldLock="1"/>
+      </w:r>
+      <w:r>
+        <w:instrText>ADDIN CSL_CITATION {"citationItems":[{"id":"ITEM-1","itemData":{"URL":"https://keras.io/getting_started/faq/#","accessed":{"date-parts":[["2024","2","15"]]},"id":"ITEM-1","issued":{"date-parts":[["0"]]},"title":"Keras FAQ","type":"webpage"},"uris":["http://www.mendeley.com/documents/?uuid=6ef8e9d1-d6a7-4b29-b51f-37374faff8c3"]}],"mendeley":{"formattedCitation":"[32]","plainTextFormattedCitation":"[32]","previouslyFormattedCitation":"[32]"},"properties":{"noteIndex":0},"schema":"https://github.com/citation-style-language/schema/raw/master/csl-citation.json"}</w:instrText>
+      </w:r>
+      <w:r>
+        <w:fldChar w:fldCharType="separate"/>
+      </w:r>
+      <w:r>
+        <w:rPr>
+          <w:noProof/>
+        </w:rPr>
+        <w:t>[32]</w:t>
+      </w:r>
+      <w:r>
+        <w:fldChar w:fldCharType="end"/>
+      </w:r>
+      <w:r>
+        <w:t xml:space="preserve">, es decir, una época es cuando el modelo hace una pasada por todo el conjunto de datos, en </w:t>
+      </w:r>
+      <w:proofErr w:type="spellStart"/>
+      <w:r>
+        <w:t>keras</w:t>
+      </w:r>
+      <w:proofErr w:type="spellEnd"/>
+      <w:r>
+        <w:t xml:space="preserve">, se puede agregar </w:t>
+      </w:r>
+      <w:proofErr w:type="spellStart"/>
+      <w:r>
+        <w:t>callbacks</w:t>
+      </w:r>
+      <w:proofErr w:type="spellEnd"/>
+      <w:r>
+        <w:t xml:space="preserve"> al final de una época para guardar o imprimir información, como por ejemplo guardar el modelo, de forma que en un futuro </w:t>
+      </w:r>
+      <w:r>
+        <w:t>dado x cantidad de épocas, se pueda recuperar el modelo con mejor rendimiento.</w:t>
+      </w:r>
+    </w:p>
+    <w:p/>
     <w:p/>
     <w:p>
       <w:pPr>
@@ -9482,10 +9586,46 @@
         <w:ind w:left="284"/>
       </w:pPr>
       <w:r>
-        <w:t>GRU</w:t>
-      </w:r>
-    </w:p>
-    <w:p/>
+        <w:t>Trial</w:t>
+      </w:r>
+    </w:p>
+    <w:p>
+      <w:r>
+        <w:t>Según su documentación oficial, un trial es una prueba, donde cada trial tiene x cantidad de épocas,</w:t>
+      </w:r>
+      <w:r>
+        <w:t xml:space="preserve"> en un trial se evalúa un conjunto de valores de </w:t>
+      </w:r>
+      <w:proofErr w:type="spellStart"/>
+      <w:r>
+        <w:t>hyperparámetros</w:t>
+      </w:r>
+      <w:proofErr w:type="spellEnd"/>
+      <w:r>
+        <w:t>, es decir, en cada trial se evalúa una configuración diferente del modelo</w:t>
+      </w:r>
+      <w:r>
+        <w:fldChar w:fldCharType="begin" w:fldLock="1"/>
+      </w:r>
+      <w:r>
+        <w:instrText>ADDIN CSL_CITATION {"citationItems":[{"id":"ITEM-1","itemData":{"URL":"https://keras.io/api/keras_tuner/tuners/base_tuner/","accessed":{"date-parts":[["2024","2","15"]]},"id":"ITEM-1","issued":{"date-parts":[["0"]]},"title":"The base Tuner class","type":"webpage"},"uris":["http://www.mendeley.com/documents/?uuid=4b6aae34-e7cd-4ef3-b004-28e213b7cab5"]}],"mendeley":{"formattedCitation":"[33]","plainTextFormattedCitation":"[33]","previouslyFormattedCitation":"[33]"},"properties":{"noteIndex":0},"schema":"https://github.com/citation-style-language/schema/raw/master/csl-citation.json"}</w:instrText>
+      </w:r>
+      <w:r>
+        <w:fldChar w:fldCharType="separate"/>
+      </w:r>
+      <w:r>
+        <w:rPr>
+          <w:noProof/>
+        </w:rPr>
+        <w:t>[33]</w:t>
+      </w:r>
+      <w:r>
+        <w:fldChar w:fldCharType="end"/>
+      </w:r>
+      <w:r>
+        <w:t>.</w:t>
+      </w:r>
+    </w:p>
     <w:p/>
     <w:p>
       <w:pPr>
@@ -9496,6 +9636,21 @@
         </w:numPr>
         <w:ind w:left="284"/>
       </w:pPr>
+      <w:r>
+        <w:t>GRU</w:t>
+      </w:r>
+    </w:p>
+    <w:p/>
+    <w:p/>
+    <w:p>
+      <w:pPr>
+        <w:pStyle w:val="Ttulo3"/>
+        <w:numPr>
+          <w:ilvl w:val="0"/>
+          <w:numId w:val="13"/>
+        </w:numPr>
+        <w:ind w:left="284"/>
+      </w:pPr>
       <w:proofErr w:type="spellStart"/>
       <w:r>
         <w:t>G</w:t>
@@ -9619,7 +9774,7 @@
         <w:fldChar w:fldCharType="begin" w:fldLock="1"/>
       </w:r>
       <w:r>
-        <w:instrText>ADDIN CSL_CITATION {"citationItems":[{"id":"ITEM-1","itemData":{"abstract":"The CRISP-DM (CRoss Industry Standard Process for Data Mining) project proposed a comprehensive process model for carrying out data mining projects. The process model is independent of both the industry sector and the technology used. In this paper we argue in favor of a standard process model for data mining and report some experiences with the CRISP-DM process model in practice. We applied and tested the CRISP-DM methodology in a response modeling application project. The final goal of the project was to specify a process which can be reliably and efficiently repeated by different people and adapted to different situations. The initial projects were performed by experienced data mining people; future projects are to be performed by people with lower technical skills and with very little time to experiment with different approaches. It turned out, that the CRISP-DM methodology with its distinction of generic and specialized process models provides both the structure and the flexibility necessary to suit the needs of both groups. The generic CRISP-DM process model is useful for planning, communication within and outside the project team, and documentation. The generic check-lists are helpful even for experienced people. The generic process model provides an excellent foundation for developing a specialized process model which prescribes the steps to be taken in detail and which gives practical advice for all these steps.","author":[{"dropping-particle":"","family":"Rüdiger","given":"Wirth","non-dropping-particle":"","parse-names":false,"suffix":""},{"dropping-particle":"","family":"Hipp","given":"Jochen","non-dropping-particle":"","parse-names":false,"suffix":""}],"container-title":"Proceedings of the Fourth International Conference on the Practical Application of Knowledge Discovery and Data Mining","id":"ITEM-1","issue":"24959","issued":{"date-parts":[["2000"]]},"page":"29-39","title":"CRISP-DM : Towards a Standard Process Model for Data Mining","type":"article-journal"},"uris":["http://www.mendeley.com/documents/?uuid=d3fb6a6a-fde1-305d-8d39-53c2d4f04830"]}],"mendeley":{"formattedCitation":"[31]","plainTextFormattedCitation":"[31]","previouslyFormattedCitation":"[31]"},"properties":{"noteIndex":0},"schema":"https://github.com/citation-style-language/schema/raw/master/csl-citation.json"}</w:instrText>
+        <w:instrText>ADDIN CSL_CITATION {"citationItems":[{"id":"ITEM-1","itemData":{"abstract":"The CRISP-DM (CRoss Industry Standard Process for Data Mining) project proposed a comprehensive process model for carrying out data mining projects. The process model is independent of both the industry sector and the technology used. In this paper we argue in favor of a standard process model for data mining and report some experiences with the CRISP-DM process model in practice. We applied and tested the CRISP-DM methodology in a response modeling application project. The final goal of the project was to specify a process which can be reliably and efficiently repeated by different people and adapted to different situations. The initial projects were performed by experienced data mining people; future projects are to be performed by people with lower technical skills and with very little time to experiment with different approaches. It turned out, that the CRISP-DM methodology with its distinction of generic and specialized process models provides both the structure and the flexibility necessary to suit the needs of both groups. The generic CRISP-DM process model is useful for planning, communication within and outside the project team, and documentation. The generic check-lists are helpful even for experienced people. The generic process model provides an excellent foundation for developing a specialized process model which prescribes the steps to be taken in detail and which gives practical advice for all these steps.","author":[{"dropping-particle":"","family":"Rüdiger","given":"Wirth","non-dropping-particle":"","parse-names":false,"suffix":""},{"dropping-particle":"","family":"Hipp","given":"Jochen","non-dropping-particle":"","parse-names":false,"suffix":""}],"container-title":"Proceedings of the Fourth International Conference on the Practical Application of Knowledge Discovery and Data Mining","id":"ITEM-1","issue":"24959","issued":{"date-parts":[["2000"]]},"page":"29-39","title":"CRISP-DM : Towards a Standard Process Model for Data Mining","type":"article-journal"},"uris":["http://www.mendeley.com/documents/?uuid=d3fb6a6a-fde1-305d-8d39-53c2d4f04830"]}],"mendeley":{"formattedCitation":"[34]","plainTextFormattedCitation":"[34]","previouslyFormattedCitation":"[34]"},"properties":{"noteIndex":0},"schema":"https://github.com/citation-style-language/schema/raw/master/csl-citation.json"}</w:instrText>
       </w:r>
       <w:r>
         <w:fldChar w:fldCharType="separate"/>
@@ -9628,7 +9783,7 @@
         <w:rPr>
           <w:noProof/>
         </w:rPr>
-        <w:t>[31]</w:t>
+        <w:t>[34]</w:t>
       </w:r>
       <w:r>
         <w:fldChar w:fldCharType="end"/>
@@ -10761,7 +10916,7 @@
         <w:fldChar w:fldCharType="begin" w:fldLock="1"/>
       </w:r>
       <w:r>
-        <w:instrText>ADDIN CSL_CITATION {"citationItems":[{"id":"ITEM-1","itemData":{"URL":"https://support.google.com/analytics/answer/6010097","accessed":{"date-parts":[["2024","2","7"]]},"id":"ITEM-1","issued":{"date-parts":[["0"]]},"title":"[UA] Información sobre las agrupaciones de canales","type":"webpage"},"uris":["http://www.mendeley.com/documents/?uuid=151fc5bc-149e-4ef7-b9a0-b51885220a14"]}],"mendeley":{"formattedCitation":"[32]","plainTextFormattedCitation":"[32]","previouslyFormattedCitation":"[32]"},"properties":{"noteIndex":0},"schema":"https://github.com/citation-style-language/schema/raw/master/csl-citation.json"}</w:instrText>
+        <w:instrText>ADDIN CSL_CITATION {"citationItems":[{"id":"ITEM-1","itemData":{"URL":"https://support.google.com/analytics/answer/6010097","accessed":{"date-parts":[["2024","2","7"]]},"id":"ITEM-1","issued":{"date-parts":[["0"]]},"title":"[UA] Información sobre las agrupaciones de canales","type":"webpage"},"uris":["http://www.mendeley.com/documents/?uuid=151fc5bc-149e-4ef7-b9a0-b51885220a14"]}],"mendeley":{"formattedCitation":"[35]","plainTextFormattedCitation":"[35]","previouslyFormattedCitation":"[35]"},"properties":{"noteIndex":0},"schema":"https://github.com/citation-style-language/schema/raw/master/csl-citation.json"}</w:instrText>
       </w:r>
       <w:r>
         <w:fldChar w:fldCharType="separate"/>
@@ -10770,7 +10925,7 @@
         <w:rPr>
           <w:noProof/>
         </w:rPr>
-        <w:t>[32]</w:t>
+        <w:t>[35]</w:t>
       </w:r>
       <w:r>
         <w:fldChar w:fldCharType="end"/>
@@ -10931,7 +11086,7 @@
         <w:fldChar w:fldCharType="begin" w:fldLock="1"/>
       </w:r>
       <w:r>
-        <w:instrText>ADDIN CSL_CITATION {"citationItems":[{"id":"ITEM-1","itemData":{"URL":"https://support.google.com/analytics/answer/12980150","accessed":{"date-parts":[["2023","2","7"]]},"id":"ITEM-1","issued":{"date-parts":[["0"]]},"title":"[GA4] Informe \"Detalles de la tecnología\"","type":"webpage"},"uris":["http://www.mendeley.com/documents/?uuid=d4a1ede2-47e6-4ddb-af8f-d12cc768859d"]}],"mendeley":{"formattedCitation":"[33]","plainTextFormattedCitation":"[33]","previouslyFormattedCitation":"[33]"},"properties":{"noteIndex":0},"schema":"https://github.com/citation-style-language/schema/raw/master/csl-citation.json"}</w:instrText>
+        <w:instrText>ADDIN CSL_CITATION {"citationItems":[{"id":"ITEM-1","itemData":{"URL":"https://support.google.com/analytics/answer/12980150","accessed":{"date-parts":[["2023","2","7"]]},"id":"ITEM-1","issued":{"date-parts":[["0"]]},"title":"[GA4] Informe \"Detalles de la tecnología\"","type":"webpage"},"uris":["http://www.mendeley.com/documents/?uuid=d4a1ede2-47e6-4ddb-af8f-d12cc768859d"]}],"mendeley":{"formattedCitation":"[36]","plainTextFormattedCitation":"[36]","previouslyFormattedCitation":"[36]"},"properties":{"noteIndex":0},"schema":"https://github.com/citation-style-language/schema/raw/master/csl-citation.json"}</w:instrText>
       </w:r>
       <w:r>
         <w:fldChar w:fldCharType="separate"/>
@@ -10940,7 +11095,7 @@
         <w:rPr>
           <w:noProof/>
         </w:rPr>
-        <w:t>[33]</w:t>
+        <w:t>[36]</w:t>
       </w:r>
       <w:r>
         <w:fldChar w:fldCharType="end"/>
@@ -11413,6 +11568,9 @@
       </w:r>
       <m:oMath>
         <m:r>
+          <m:rPr>
+            <m:sty m:val="p"/>
+          </m:rPr>
           <w:rPr>
             <w:rFonts w:ascii="Cambria Math" w:hAnsi="Cambria Math"/>
           </w:rPr>
@@ -11484,13 +11642,7 @@
                         <w:rPr>
                           <w:rFonts w:ascii="Cambria Math" w:hAnsi="Cambria Math"/>
                         </w:rPr>
-                        <m:t>número de vista</m:t>
-                      </m:r>
-                      <m:r>
-                        <w:rPr>
-                          <w:rFonts w:ascii="Cambria Math" w:hAnsi="Cambria Math"/>
-                        </w:rPr>
-                        <m:t>s de página</m:t>
+                        <m:t>número de vistas de página</m:t>
                       </m:r>
                     </m:e>
                   </m:d>
@@ -11523,13 +11675,7 @@
                     <w:rPr>
                       <w:rFonts w:ascii="Cambria Math" w:hAnsi="Cambria Math"/>
                     </w:rPr>
-                    <m:t>número de vista</m:t>
-                  </m:r>
-                  <m:r>
-                    <w:rPr>
-                      <w:rFonts w:ascii="Cambria Math" w:hAnsi="Cambria Math"/>
-                    </w:rPr>
-                    <m:t>s de página</m:t>
+                    <m:t>número de vistas de página</m:t>
                   </m:r>
                 </m:e>
               </m:d>
@@ -12136,6 +12282,7 @@
         </w:rPr>
         <w:t>Tizen</w:t>
       </w:r>
+      <w:proofErr w:type="spellEnd"/>
     </w:p>
     <w:p>
       <w:pPr>
@@ -12149,7 +12296,6 @@
           <w:lang w:val="en-US"/>
         </w:rPr>
       </w:pPr>
-      <w:proofErr w:type="spellEnd"/>
       <w:r>
         <w:rPr>
           <w:rFonts w:eastAsiaTheme="majorEastAsia"/>
@@ -12319,6 +12465,7 @@
         </w:rPr>
         <w:t>std</w:t>
       </w:r>
+      <w:proofErr w:type="spellEnd"/>
     </w:p>
     <w:p>
       <w:pPr>
@@ -12331,7 +12478,6 @@
           <w:rFonts w:eastAsiaTheme="majorEastAsia"/>
         </w:rPr>
       </w:pPr>
-      <w:proofErr w:type="spellEnd"/>
       <w:r>
         <w:rPr>
           <w:rFonts w:eastAsiaTheme="majorEastAsia"/>
@@ -12362,14 +12508,7 @@
         <w:rPr>
           <w:rFonts w:eastAsiaTheme="majorEastAsia"/>
         </w:rPr>
-        <w:t xml:space="preserve"> </w:t>
-      </w:r>
-      <w:proofErr w:type="spellStart"/>
-      <w:r>
-        <w:rPr>
-          <w:rFonts w:eastAsiaTheme="majorEastAsia"/>
-        </w:rPr>
-        <w:t>a</w:t>
+        <w:t xml:space="preserve"> a</w:t>
       </w:r>
       <w:r>
         <w:rPr>
@@ -12389,6 +12528,7 @@
           <w:rFonts w:eastAsiaTheme="majorEastAsia"/>
         </w:rPr>
       </w:pPr>
+      <w:proofErr w:type="spellStart"/>
       <w:r>
         <w:rPr>
           <w:rFonts w:eastAsiaTheme="majorEastAsia"/>
@@ -12446,7 +12586,7 @@
         <w:rPr>
           <w:rFonts w:eastAsiaTheme="majorEastAsia"/>
         </w:rPr>
-        <w:instrText>ADDIN CSL_CITATION {"citationItems":[{"id":"ITEM-1","itemData":{"URL":"https://support.google.com/analytics/answer/9964640","accessed":{"date-parts":[["2024","2","10"]]},"id":"ITEM-1","issued":{"date-parts":[["0"]]},"title":"[UA→GA4] Diferencias entre los datos de Universal Analytics y Google Analytics 4","type":"webpage"},"uris":["http://www.mendeley.com/documents/?uuid=6a616f3f-534c-4a1d-8252-924fdb2fc555"]}],"mendeley":{"formattedCitation":"[34]","plainTextFormattedCitation":"[34]"},"properties":{"noteIndex":0},"schema":"https://github.com/citation-style-language/schema/raw/master/csl-citation.json"}</w:instrText>
+        <w:instrText>ADDIN CSL_CITATION {"citationItems":[{"id":"ITEM-1","itemData":{"URL":"https://support.google.com/analytics/answer/9964640","accessed":{"date-parts":[["2024","2","10"]]},"id":"ITEM-1","issued":{"date-parts":[["0"]]},"title":"[UA→GA4] Diferencias entre los datos de Universal Analytics y Google Analytics 4","type":"webpage"},"uris":["http://www.mendeley.com/documents/?uuid=6a616f3f-534c-4a1d-8252-924fdb2fc555"]}],"mendeley":{"formattedCitation":"[37]","plainTextFormattedCitation":"[37]","previouslyFormattedCitation":"[37]"},"properties":{"noteIndex":0},"schema":"https://github.com/citation-style-language/schema/raw/master/csl-citation.json"}</w:instrText>
       </w:r>
       <w:r>
         <w:rPr>
@@ -12459,7 +12599,7 @@
           <w:rFonts w:eastAsiaTheme="majorEastAsia"/>
           <w:noProof/>
         </w:rPr>
-        <w:t>[34]</w:t>
+        <w:t>[37]</w:t>
       </w:r>
       <w:r>
         <w:rPr>
@@ -15184,10 +15324,7 @@
         <w:t xml:space="preserve"> </w:t>
       </w:r>
       <w:r>
-        <w:t>la métrica SMAPE</w:t>
-      </w:r>
-      <w:r>
-        <w:t xml:space="preserve">, en primera instancia se utilizarán los datos de </w:t>
+        <w:t xml:space="preserve">la métrica SMAPE, en primera instancia se utilizarán los datos de </w:t>
       </w:r>
       <w:proofErr w:type="spellStart"/>
       <w:r>
@@ -15225,10 +15362,7 @@
       </w:r>
       <w:proofErr w:type="spellEnd"/>
       <w:r>
-        <w:t xml:space="preserve"> de </w:t>
-      </w:r>
-      <w:r>
-        <w:t>GA</w:t>
+        <w:t xml:space="preserve"> de GA</w:t>
       </w:r>
       <w:r>
         <w:t>4,</w:t>
@@ -15243,19 +15377,7 @@
         <w:t xml:space="preserve"> </w:t>
       </w:r>
       <w:r>
-        <w:t xml:space="preserve">los datos de editorial universitaria UA y el mejor modelo resultante de </w:t>
-      </w:r>
-      <w:r>
-        <w:t>editorial universitaria UA</w:t>
-      </w:r>
-      <w:r>
-        <w:t xml:space="preserve"> se utilizará para generar un modelo con los datos de </w:t>
-      </w:r>
-      <w:r>
-        <w:t xml:space="preserve">editorial universitaria </w:t>
-      </w:r>
-      <w:r>
-        <w:t>GA4.</w:t>
+        <w:t>los datos de editorial universitaria UA y el mejor modelo resultante de editorial universitaria UA se utilizará para generar un modelo con los datos de editorial universitaria GA4.</w:t>
       </w:r>
     </w:p>
     <w:p/>
@@ -15300,10 +15422,21 @@
           <w:b/>
         </w:rPr>
         <w:lastRenderedPageBreak/>
-        <w:t>Construcción de los modelos</w:t>
-      </w:r>
-    </w:p>
-    <w:p/>
+        <w:t xml:space="preserve">Construcción de los </w:t>
+      </w:r>
+      <w:r>
+        <w:rPr>
+          <w:b/>
+        </w:rPr>
+        <w:t>M</w:t>
+      </w:r>
+      <w:r>
+        <w:rPr>
+          <w:b/>
+        </w:rPr>
+        <w:t>odelos</w:t>
+      </w:r>
+    </w:p>
     <w:p/>
     <w:p>
       <w:r>
@@ -15651,73 +15784,25 @@
             <w:tcW w:w="2737" w:type="dxa"/>
           </w:tcPr>
           <w:p>
-            <w:pPr>
-              <w:rPr>
-                <w:lang w:val="en-US"/>
-              </w:rPr>
-            </w:pPr>
-            <w:r>
-              <w:rPr>
-                <w:lang w:val="en-US"/>
-              </w:rPr>
-              <w:t xml:space="preserve">Comines </w:t>
-            </w:r>
             <w:proofErr w:type="spellStart"/>
             <w:r>
-              <w:rPr>
-                <w:lang w:val="en-US"/>
-              </w:rPr>
-              <w:t>en</w:t>
+              <w:t>Comines</w:t>
             </w:r>
             <w:proofErr w:type="spellEnd"/>
             <w:r>
-              <w:rPr>
-                <w:lang w:val="en-US"/>
-              </w:rPr>
-              <w:t xml:space="preserve"> 0.</w:t>
+              <w:t xml:space="preserve"> en 0.</w:t>
             </w:r>
             <w:r>
               <w:rPr>
                 <w:highlight w:val="yellow"/>
-                <w:lang w:val="en-US"/>
               </w:rPr>
               <w:t>001</w:t>
             </w:r>
             <w:r>
-              <w:rPr>
-                <w:lang w:val="en-US"/>
-              </w:rPr>
-              <w:t xml:space="preserve"> </w:t>
-            </w:r>
-            <w:proofErr w:type="spellStart"/>
-            <w:r>
-              <w:rPr>
-                <w:lang w:val="en-US"/>
-              </w:rPr>
-              <w:t>por</w:t>
-            </w:r>
-            <w:proofErr w:type="spellEnd"/>
-            <w:r>
-              <w:rPr>
-                <w:lang w:val="en-US"/>
-              </w:rPr>
-              <w:t xml:space="preserve"> </w:t>
-            </w:r>
-            <w:proofErr w:type="spellStart"/>
-            <w:r>
-              <w:rPr>
-                <w:lang w:val="en-US"/>
-              </w:rPr>
-              <w:t>defecto</w:t>
-            </w:r>
-            <w:proofErr w:type="spellEnd"/>
+              <w:t xml:space="preserve"> por defecto</w:t>
+            </w:r>
           </w:p>
           <w:p>
-            <w:pPr>
-              <w:rPr>
-                <w:lang w:val="en-US"/>
-              </w:rPr>
-            </w:pPr>
             <w:r>
               <w:t>Entre 1e-4 y</w:t>
             </w:r>
@@ -15764,38 +15849,19 @@
             </w:r>
           </w:p>
           <w:p>
-            <w:pPr>
-              <w:rPr>
-                <w:lang w:val="en-US"/>
-              </w:rPr>
-            </w:pPr>
-            <w:r>
-              <w:rPr>
-                <w:lang w:val="en-US"/>
-              </w:rPr>
-              <w:t xml:space="preserve">Se utilize un </w:t>
-            </w:r>
-            <w:bookmarkStart w:id="54" w:name="_GoBack"/>
-            <w:bookmarkEnd w:id="54"/>
+            <w:r>
+              <w:t xml:space="preserve">Se </w:t>
+            </w:r>
             <w:proofErr w:type="spellStart"/>
             <w:r>
-              <w:rPr>
-                <w:lang w:val="en-US"/>
-              </w:rPr>
-              <w:t>Optimizador</w:t>
+              <w:t>utilize</w:t>
             </w:r>
             <w:proofErr w:type="spellEnd"/>
             <w:r>
-              <w:rPr>
-                <w:lang w:val="en-US"/>
-              </w:rPr>
-              <w:t xml:space="preserve"> </w:t>
-            </w:r>
-            <w:r>
-              <w:rPr>
-                <w:lang w:val="en-US"/>
-              </w:rPr>
-              <w:t>Adam</w:t>
+              <w:t xml:space="preserve"> un </w:t>
+            </w:r>
+            <w:r>
+              <w:t>Optimizador Adam</w:t>
             </w:r>
           </w:p>
         </w:tc>
@@ -15845,19 +15911,7 @@
               <w:rPr>
                 <w:lang w:val="en-US"/>
               </w:rPr>
-              <w:t xml:space="preserve">0-0.5 </w:t>
-            </w:r>
-            <w:r>
-              <w:rPr>
-                <w:lang w:val="en-US"/>
-              </w:rPr>
-              <w:t xml:space="preserve">con </w:t>
-            </w:r>
-            <w:r>
-              <w:rPr>
-                <w:lang w:val="en-US"/>
-              </w:rPr>
-              <w:t xml:space="preserve">un </w:t>
+              <w:t xml:space="preserve">0-0.5 con un </w:t>
             </w:r>
             <w:proofErr w:type="spellStart"/>
             <w:r>
@@ -16038,26 +16092,73 @@
       <w:pPr>
         <w:rPr>
           <w:b/>
-        </w:rPr>
-      </w:pPr>
+          <w:lang w:val="en-US"/>
+        </w:rPr>
+      </w:pPr>
+      <w:proofErr w:type="spellStart"/>
       <w:r>
         <w:rPr>
           <w:b/>
+          <w:lang w:val="en-US"/>
         </w:rPr>
         <w:t>Evaluación</w:t>
       </w:r>
-    </w:p>
-    <w:p/>
-    <w:p/>
-    <w:p/>
-    <w:p/>
-    <w:p/>
-    <w:p/>
+      <w:proofErr w:type="spellEnd"/>
+    </w:p>
+    <w:p>
+      <w:pPr>
+        <w:rPr>
+          <w:lang w:val="en-US"/>
+        </w:rPr>
+      </w:pPr>
+    </w:p>
+    <w:p>
+      <w:pPr>
+        <w:rPr>
+          <w:lang w:val="en-US"/>
+        </w:rPr>
+      </w:pPr>
+    </w:p>
+    <w:p>
+      <w:pPr>
+        <w:rPr>
+          <w:lang w:val="en-US"/>
+        </w:rPr>
+      </w:pPr>
+    </w:p>
+    <w:p>
+      <w:pPr>
+        <w:rPr>
+          <w:lang w:val="en-US"/>
+        </w:rPr>
+      </w:pPr>
+    </w:p>
+    <w:p>
+      <w:pPr>
+        <w:rPr>
+          <w:lang w:val="en-US"/>
+        </w:rPr>
+      </w:pPr>
+    </w:p>
+    <w:p>
+      <w:pPr>
+        <w:rPr>
+          <w:lang w:val="en-US"/>
+        </w:rPr>
+      </w:pPr>
+    </w:p>
     <w:p>
       <w:pPr>
         <w:spacing w:after="160" w:line="259" w:lineRule="auto"/>
-      </w:pPr>
-      <w:r>
+        <w:rPr>
+          <w:lang w:val="en-US"/>
+        </w:rPr>
+      </w:pPr>
+      <w:r>
+        <w:rPr>
+          <w:lang w:val="en-US"/>
+        </w:rPr>
+        <w:lastRenderedPageBreak/>
         <w:br w:type="page"/>
       </w:r>
     </w:p>
@@ -16068,7 +16169,7 @@
           <w:lang w:val="en-US"/>
         </w:rPr>
       </w:pPr>
-      <w:bookmarkStart w:id="55" w:name="_Toc158471695"/>
+      <w:bookmarkStart w:id="54" w:name="_Toc158471695"/>
       <w:proofErr w:type="spellStart"/>
       <w:r>
         <w:rPr>
@@ -16077,6 +16178,8 @@
         <w:lastRenderedPageBreak/>
         <w:t>Bibliografía</w:t>
       </w:r>
+      <w:bookmarkStart w:id="55" w:name="_GoBack"/>
+      <w:bookmarkEnd w:id="54"/>
       <w:bookmarkEnd w:id="55"/>
       <w:proofErr w:type="spellEnd"/>
     </w:p>
@@ -17096,21 +17199,7 @@
           <w:noProof/>
         </w:rPr>
         <w:tab/>
-        <w:t xml:space="preserve">W. Rüdiger and J. Hipp, “CRISP-DM : Towards a Standard Process Model for Data Mining,” </w:t>
-      </w:r>
-      <w:r>
-        <w:rPr>
-          <w:i/>
-          <w:iCs/>
-          <w:noProof/>
-        </w:rPr>
-        <w:t>Proc. Fourth Int. Conf. Pract. Appl. Knowl. Discov. Data Min.</w:t>
-      </w:r>
-      <w:r>
-        <w:rPr>
-          <w:noProof/>
-        </w:rPr>
-        <w:t>, no. 24959, pp. 29–39, 2000.</w:t>
+        <w:t>“Introduction to the Keras Tuner.” https://www.tensorflow.org/tutorials/keras/keras_tuner (accessed Feb. 15, 2024).</w:t>
       </w:r>
     </w:p>
     <w:p>
@@ -17135,7 +17224,7 @@
           <w:noProof/>
         </w:rPr>
         <w:tab/>
-        <w:t>“[UA] Información sobre las agrupaciones de canales.” https://support.google.com/analytics/answer/6010097 (accessed Feb. 07, 2024).</w:t>
+        <w:t>“Keras FAQ.” https://keras.io/getting_started/faq/# (accessed Feb. 15, 2024).</w:t>
       </w:r>
     </w:p>
     <w:p>
@@ -17153,7 +17242,6 @@
         <w:rPr>
           <w:noProof/>
         </w:rPr>
-        <w:lastRenderedPageBreak/>
         <w:t>[33]</w:t>
       </w:r>
       <w:r>
@@ -17161,7 +17249,7 @@
           <w:noProof/>
         </w:rPr>
         <w:tab/>
-        <w:t>“[GA4] Informe ‘Detalles de la tecnología.’” https://support.google.com/analytics/answer/12980150 (accessed Feb. 07, 2023).</w:t>
+        <w:t>“The base Tuner class.” https://keras.io/api/keras_tuner/tuners/base_tuner/ (accessed Feb. 15, 2024).</w:t>
       </w:r>
     </w:p>
     <w:p>
@@ -17179,7 +17267,97 @@
         <w:rPr>
           <w:noProof/>
         </w:rPr>
+        <w:lastRenderedPageBreak/>
         <w:t>[34]</w:t>
+      </w:r>
+      <w:r>
+        <w:rPr>
+          <w:noProof/>
+        </w:rPr>
+        <w:tab/>
+        <w:t xml:space="preserve">W. Rüdiger and J. Hipp, “CRISP-DM : Towards a Standard Process Model for Data Mining,” </w:t>
+      </w:r>
+      <w:r>
+        <w:rPr>
+          <w:i/>
+          <w:iCs/>
+          <w:noProof/>
+        </w:rPr>
+        <w:t>Proc. Fourth Int. Conf. Pract. Appl. Knowl. Discov. Data Min.</w:t>
+      </w:r>
+      <w:r>
+        <w:rPr>
+          <w:noProof/>
+        </w:rPr>
+        <w:t>, no. 24959, pp. 29–39, 2000.</w:t>
+      </w:r>
+    </w:p>
+    <w:p>
+      <w:pPr>
+        <w:widowControl w:val="0"/>
+        <w:autoSpaceDE w:val="0"/>
+        <w:autoSpaceDN w:val="0"/>
+        <w:adjustRightInd w:val="0"/>
+        <w:ind w:left="640" w:hanging="640"/>
+        <w:rPr>
+          <w:noProof/>
+        </w:rPr>
+      </w:pPr>
+      <w:r>
+        <w:rPr>
+          <w:noProof/>
+        </w:rPr>
+        <w:t>[35]</w:t>
+      </w:r>
+      <w:r>
+        <w:rPr>
+          <w:noProof/>
+        </w:rPr>
+        <w:tab/>
+        <w:t>“[UA] Información sobre las agrupaciones de canales.” https://support.google.com/analytics/answer/6010097 (accessed Feb. 07, 2024).</w:t>
+      </w:r>
+    </w:p>
+    <w:p>
+      <w:pPr>
+        <w:widowControl w:val="0"/>
+        <w:autoSpaceDE w:val="0"/>
+        <w:autoSpaceDN w:val="0"/>
+        <w:adjustRightInd w:val="0"/>
+        <w:ind w:left="640" w:hanging="640"/>
+        <w:rPr>
+          <w:noProof/>
+        </w:rPr>
+      </w:pPr>
+      <w:r>
+        <w:rPr>
+          <w:noProof/>
+        </w:rPr>
+        <w:t>[36]</w:t>
+      </w:r>
+      <w:r>
+        <w:rPr>
+          <w:noProof/>
+        </w:rPr>
+        <w:tab/>
+        <w:t>“[GA4] Informe ‘Detalles de la tecnología.’” https://support.google.com/analytics/answer/12980150 (accessed Feb. 07, 2023).</w:t>
+      </w:r>
+    </w:p>
+    <w:p>
+      <w:pPr>
+        <w:widowControl w:val="0"/>
+        <w:autoSpaceDE w:val="0"/>
+        <w:autoSpaceDN w:val="0"/>
+        <w:adjustRightInd w:val="0"/>
+        <w:ind w:left="640" w:hanging="640"/>
+        <w:rPr>
+          <w:noProof/>
+        </w:rPr>
+      </w:pPr>
+      <w:r>
+        <w:rPr>
+          <w:noProof/>
+        </w:rPr>
+        <w:t>[37]</w:t>
       </w:r>
       <w:r>
         <w:rPr>
@@ -17267,7 +17445,7 @@
           <w:rPr>
             <w:noProof/>
           </w:rPr>
-          <w:t>5</w:t>
+          <w:t>4</w:t>
         </w:r>
         <w:r>
           <w:fldChar w:fldCharType="end"/>
@@ -20500,7 +20678,7 @@
 </file>
 
 <file path=customXml/itemProps1.xml><?xml version="1.0" encoding="utf-8"?>
-<ds:datastoreItem xmlns:ds="http://schemas.openxmlformats.org/officeDocument/2006/customXml" ds:itemID="{4645936D-7BDF-42AB-ADFB-4697E860A136}">
+<ds:datastoreItem xmlns:ds="http://schemas.openxmlformats.org/officeDocument/2006/customXml" ds:itemID="{C008C98C-9ED7-4396-A441-CE8764E0F90D}">
   <ds:schemaRefs>
     <ds:schemaRef ds:uri="http://schemas.openxmlformats.org/officeDocument/2006/bibliography"/>
   </ds:schemaRefs>

</xml_diff>